<commit_message>
Finally started writing paper.
</commit_message>
<xml_diff>
--- a/presentation and text/2_методы измерения.docx
+++ b/presentation and text/2_методы измерения.docx
@@ -157,7 +157,6 @@
         </w:rPr>
         <w:t>_</w:t>
       </w:r>
-      <w:proofErr w:type="spellStart"/>
       <w:r>
         <w:rPr>
           <w:rFonts w:ascii="Times New Roman" w:hAnsi="Times New Roman" w:cs="Times New Roman"/>
@@ -166,7 +165,6 @@
         </w:rPr>
         <w:t>i</w:t>
       </w:r>
-      <w:proofErr w:type="spellEnd"/>
       <w:r>
         <w:rPr>
           <w:rFonts w:ascii="Times New Roman" w:hAnsi="Times New Roman" w:cs="Times New Roman"/>
@@ -182,190 +180,566 @@
           <w:lang w:val="ru-RU"/>
         </w:rPr>
         <w:t xml:space="preserve"> Тогда квадрат массы изначальной частицы равен</w:t>
+      </w:r>
+    </w:p>
+    <w:tbl>
+      <w:tblPr>
+        <w:tblStyle w:val="TableGrid"/>
+        <w:tblW w:w="0" w:type="auto"/>
+        <w:tblLook w:val="04A0" w:firstRow="1" w:lastRow="0" w:firstColumn="1" w:lastColumn="0" w:noHBand="0" w:noVBand="1"/>
+      </w:tblPr>
+      <w:tblGrid>
+        <w:gridCol w:w="8784"/>
+        <w:gridCol w:w="561"/>
+      </w:tblGrid>
+      <w:tr>
+        <w:tc>
+          <w:tcPr>
+            <w:tcW w:w="8784" w:type="dxa"/>
+          </w:tcPr>
+          <w:p>
+            <w:pPr>
+              <w:jc w:val="center"/>
+              <w:rPr>
+                <w:rFonts w:ascii="Times New Roman" w:hAnsi="Times New Roman" w:cs="Times New Roman"/>
+                <w:i/>
+                <w:sz w:val="24"/>
+              </w:rPr>
+            </w:pPr>
+            <m:oMath>
+              <m:sSup>
+                <m:sSupPr>
+                  <m:ctrlPr>
+                    <w:rPr>
+                      <w:rFonts w:ascii="Cambria Math" w:hAnsi="Cambria Math" w:cs="Times New Roman"/>
+                      <w:i/>
+                      <w:sz w:val="24"/>
+                      <w:lang w:val="ru-RU"/>
+                    </w:rPr>
+                  </m:ctrlPr>
+                </m:sSupPr>
+                <m:e>
+                  <m:r>
+                    <w:rPr>
+                      <w:rFonts w:ascii="Cambria Math" w:hAnsi="Cambria Math" w:cs="Times New Roman"/>
+                      <w:sz w:val="24"/>
+                    </w:rPr>
+                    <m:t>M</m:t>
+                  </m:r>
+                </m:e>
+                <m:sup>
+                  <m:r>
+                    <w:rPr>
+                      <w:rFonts w:ascii="Cambria Math" w:hAnsi="Cambria Math" w:cs="Times New Roman"/>
+                      <w:sz w:val="24"/>
+                      <w:lang w:val="ru-RU"/>
+                    </w:rPr>
+                    <m:t>2</m:t>
+                  </m:r>
+                </m:sup>
+              </m:sSup>
+              <m:r>
+                <w:rPr>
+                  <w:rFonts w:ascii="Cambria Math" w:hAnsi="Cambria Math" w:cs="Times New Roman"/>
+                  <w:sz w:val="24"/>
+                  <w:lang w:val="ru-RU"/>
+                </w:rPr>
+                <m:t>=</m:t>
+              </m:r>
+              <m:sSup>
+                <m:sSupPr>
+                  <m:ctrlPr>
+                    <w:rPr>
+                      <w:rFonts w:ascii="Cambria Math" w:hAnsi="Cambria Math" w:cs="Times New Roman"/>
+                      <w:i/>
+                      <w:sz w:val="24"/>
+                      <w:lang w:val="ru-RU"/>
+                    </w:rPr>
+                  </m:ctrlPr>
+                </m:sSupPr>
+                <m:e>
+                  <m:r>
+                    <w:rPr>
+                      <w:rFonts w:ascii="Cambria Math" w:hAnsi="Cambria Math" w:cs="Times New Roman"/>
+                      <w:sz w:val="24"/>
+                      <w:lang w:val="ru-RU"/>
+                    </w:rPr>
+                    <m:t>(</m:t>
+                  </m:r>
+                  <m:nary>
+                    <m:naryPr>
+                      <m:chr m:val="∑"/>
+                      <m:limLoc m:val="undOvr"/>
+                      <m:subHide m:val="1"/>
+                      <m:supHide m:val="1"/>
+                      <m:ctrlPr>
+                        <w:rPr>
+                          <w:rFonts w:ascii="Cambria Math" w:hAnsi="Cambria Math" w:cs="Times New Roman"/>
+                          <w:i/>
+                          <w:sz w:val="24"/>
+                          <w:lang w:val="ru-RU"/>
+                        </w:rPr>
+                      </m:ctrlPr>
+                    </m:naryPr>
+                    <m:sub/>
+                    <m:sup/>
+                    <m:e>
+                      <m:sSub>
+                        <m:sSubPr>
+                          <m:ctrlPr>
+                            <w:rPr>
+                              <w:rFonts w:ascii="Cambria Math" w:hAnsi="Cambria Math" w:cs="Times New Roman"/>
+                              <w:i/>
+                              <w:sz w:val="24"/>
+                              <w:lang w:val="ru-RU"/>
+                            </w:rPr>
+                          </m:ctrlPr>
+                        </m:sSubPr>
+                        <m:e>
+                          <m:r>
+                            <w:rPr>
+                              <w:rFonts w:ascii="Cambria Math" w:hAnsi="Cambria Math" w:cs="Times New Roman"/>
+                              <w:sz w:val="24"/>
+                              <w:lang w:val="ru-RU"/>
+                            </w:rPr>
+                            <m:t>E</m:t>
+                          </m:r>
+                        </m:e>
+                        <m:sub>
+                          <m:r>
+                            <w:rPr>
+                              <w:rFonts w:ascii="Cambria Math" w:hAnsi="Cambria Math" w:cs="Times New Roman"/>
+                              <w:sz w:val="24"/>
+                              <w:lang w:val="ru-RU"/>
+                            </w:rPr>
+                            <m:t>i</m:t>
+                          </m:r>
+                        </m:sub>
+                      </m:sSub>
+                    </m:e>
+                  </m:nary>
+                  <m:r>
+                    <w:rPr>
+                      <w:rFonts w:ascii="Cambria Math" w:hAnsi="Cambria Math" w:cs="Times New Roman"/>
+                      <w:sz w:val="24"/>
+                      <w:lang w:val="ru-RU"/>
+                    </w:rPr>
+                    <m:t>)</m:t>
+                  </m:r>
+                </m:e>
+                <m:sup>
+                  <m:r>
+                    <w:rPr>
+                      <w:rFonts w:ascii="Cambria Math" w:hAnsi="Cambria Math" w:cs="Times New Roman"/>
+                      <w:sz w:val="24"/>
+                      <w:lang w:val="ru-RU"/>
+                    </w:rPr>
+                    <m:t>2</m:t>
+                  </m:r>
+                </m:sup>
+              </m:sSup>
+              <m:r>
+                <w:rPr>
+                  <w:rFonts w:ascii="Cambria Math" w:hAnsi="Cambria Math" w:cs="Times New Roman"/>
+                  <w:sz w:val="24"/>
+                  <w:lang w:val="ru-RU"/>
+                </w:rPr>
+                <m:t>-</m:t>
+              </m:r>
+              <m:sSup>
+                <m:sSupPr>
+                  <m:ctrlPr>
+                    <w:rPr>
+                      <w:rFonts w:ascii="Cambria Math" w:hAnsi="Cambria Math" w:cs="Times New Roman"/>
+                      <w:i/>
+                      <w:sz w:val="24"/>
+                      <w:lang w:val="ru-RU"/>
+                    </w:rPr>
+                  </m:ctrlPr>
+                </m:sSupPr>
+                <m:e>
+                  <m:r>
+                    <w:rPr>
+                      <w:rFonts w:ascii="Cambria Math" w:hAnsi="Cambria Math" w:cs="Times New Roman"/>
+                      <w:sz w:val="24"/>
+                      <w:lang w:val="ru-RU"/>
+                    </w:rPr>
+                    <m:t>(</m:t>
+                  </m:r>
+                  <m:nary>
+                    <m:naryPr>
+                      <m:chr m:val="∑"/>
+                      <m:limLoc m:val="undOvr"/>
+                      <m:subHide m:val="1"/>
+                      <m:supHide m:val="1"/>
+                      <m:ctrlPr>
+                        <w:rPr>
+                          <w:rFonts w:ascii="Cambria Math" w:hAnsi="Cambria Math" w:cs="Times New Roman"/>
+                          <w:i/>
+                          <w:sz w:val="24"/>
+                          <w:lang w:val="ru-RU"/>
+                        </w:rPr>
+                      </m:ctrlPr>
+                    </m:naryPr>
+                    <m:sub/>
+                    <m:sup/>
+                    <m:e>
+                      <m:sSub>
+                        <m:sSubPr>
+                          <m:ctrlPr>
+                            <w:rPr>
+                              <w:rFonts w:ascii="Cambria Math" w:hAnsi="Cambria Math" w:cs="Times New Roman"/>
+                              <w:i/>
+                              <w:sz w:val="24"/>
+                              <w:lang w:val="ru-RU"/>
+                            </w:rPr>
+                          </m:ctrlPr>
+                        </m:sSubPr>
+                        <m:e>
+                          <m:acc>
+                            <m:accPr>
+                              <m:chr m:val="⃗"/>
+                              <m:ctrlPr>
+                                <w:rPr>
+                                  <w:rFonts w:ascii="Cambria Math" w:hAnsi="Cambria Math" w:cs="Times New Roman"/>
+                                  <w:i/>
+                                  <w:sz w:val="24"/>
+                                  <w:lang w:val="ru-RU"/>
+                                </w:rPr>
+                              </m:ctrlPr>
+                            </m:accPr>
+                            <m:e>
+                              <m:r>
+                                <w:rPr>
+                                  <w:rFonts w:ascii="Cambria Math" w:hAnsi="Cambria Math" w:cs="Times New Roman"/>
+                                  <w:sz w:val="24"/>
+                                  <w:lang w:val="ru-RU"/>
+                                </w:rPr>
+                                <m:t>p</m:t>
+                              </m:r>
+                            </m:e>
+                          </m:acc>
+                        </m:e>
+                        <m:sub>
+                          <m:r>
+                            <w:rPr>
+                              <w:rFonts w:ascii="Cambria Math" w:hAnsi="Cambria Math" w:cs="Times New Roman"/>
+                              <w:sz w:val="24"/>
+                              <w:lang w:val="ru-RU"/>
+                            </w:rPr>
+                            <m:t>i</m:t>
+                          </m:r>
+                        </m:sub>
+                      </m:sSub>
+                    </m:e>
+                  </m:nary>
+                  <m:r>
+                    <w:rPr>
+                      <w:rFonts w:ascii="Cambria Math" w:hAnsi="Cambria Math" w:cs="Times New Roman"/>
+                      <w:sz w:val="24"/>
+                      <w:lang w:val="ru-RU"/>
+                    </w:rPr>
+                    <m:t>)</m:t>
+                  </m:r>
+                </m:e>
+                <m:sup>
+                  <m:r>
+                    <w:rPr>
+                      <w:rFonts w:ascii="Cambria Math" w:hAnsi="Cambria Math" w:cs="Times New Roman"/>
+                      <w:sz w:val="24"/>
+                      <w:lang w:val="ru-RU"/>
+                    </w:rPr>
+                    <m:t>2</m:t>
+                  </m:r>
+                </m:sup>
+              </m:sSup>
+            </m:oMath>
+            <w:r>
+              <w:rPr>
+                <w:rFonts w:ascii="Times New Roman" w:eastAsiaTheme="minorEastAsia" w:hAnsi="Times New Roman" w:cs="Times New Roman"/>
+                <w:i/>
+                <w:sz w:val="24"/>
+              </w:rPr>
+              <w:t>.</w:t>
+            </w:r>
+          </w:p>
+        </w:tc>
+        <w:tc>
+          <w:tcPr>
+            <w:tcW w:w="561" w:type="dxa"/>
+          </w:tcPr>
+          <w:p>
+            <w:pPr>
+              <w:rPr>
+                <w:rFonts w:ascii="Times New Roman" w:hAnsi="Times New Roman" w:cs="Times New Roman"/>
+                <w:sz w:val="24"/>
+                <w:lang w:val="ru-RU"/>
+              </w:rPr>
+            </w:pPr>
+            <w:r>
+              <w:rPr>
+                <w:rFonts w:ascii="Times New Roman" w:hAnsi="Times New Roman" w:cs="Times New Roman"/>
+                <w:sz w:val="24"/>
+                <w:lang w:val="ru-RU"/>
+              </w:rPr>
+              <w:t>(1)</w:t>
+            </w:r>
+          </w:p>
+        </w:tc>
+      </w:tr>
+    </w:tbl>
+    <w:p>
+      <w:pPr>
+        <w:ind w:firstLine="720"/>
+        <w:rPr>
+          <w:rFonts w:ascii="Times New Roman" w:hAnsi="Times New Roman" w:cs="Times New Roman"/>
+          <w:sz w:val="24"/>
+          <w:lang w:val="ru-RU"/>
+        </w:rPr>
+      </w:pPr>
+      <w:r>
+        <w:rPr>
+          <w:rFonts w:ascii="Times New Roman" w:hAnsi="Times New Roman" w:cs="Times New Roman"/>
+          <w:sz w:val="24"/>
+          <w:lang w:val="ru-RU"/>
+        </w:rPr>
+        <w:t>Если частицы, образовавшиеся в результате распада</w:t>
+      </w:r>
+      <w:r>
+        <w:rPr>
+          <w:rFonts w:ascii="Times New Roman" w:hAnsi="Times New Roman" w:cs="Times New Roman"/>
+          <w:sz w:val="24"/>
+          <w:lang w:val="ru-RU"/>
+        </w:rPr>
+        <w:t>, надёжно идентифицируются</w:t>
+      </w:r>
+      <w:r>
+        <w:rPr>
+          <w:rFonts w:ascii="Times New Roman" w:hAnsi="Times New Roman" w:cs="Times New Roman"/>
+          <w:sz w:val="24"/>
+          <w:lang w:val="ru-RU"/>
+        </w:rPr>
+        <w:t xml:space="preserve"> детектором, то </w:t>
+      </w:r>
+      <w:r>
+        <w:rPr>
+          <w:rFonts w:ascii="Times New Roman" w:hAnsi="Times New Roman" w:cs="Times New Roman"/>
+          <w:sz w:val="24"/>
+          <w:lang w:val="ru-RU"/>
+        </w:rPr>
+        <w:t xml:space="preserve">(1) </w:t>
+      </w:r>
+      <w:r>
+        <w:rPr>
+          <w:rFonts w:ascii="Times New Roman" w:hAnsi="Times New Roman" w:cs="Times New Roman"/>
+          <w:sz w:val="24"/>
+          <w:lang w:val="ru-RU"/>
+        </w:rPr>
+        <w:t>можно</w:t>
+      </w:r>
+      <w:r>
+        <w:rPr>
+          <w:rFonts w:ascii="Times New Roman" w:hAnsi="Times New Roman" w:cs="Times New Roman"/>
+          <w:sz w:val="24"/>
+          <w:lang w:val="ru-RU"/>
+        </w:rPr>
+        <w:t xml:space="preserve"> переписать</w:t>
+      </w:r>
+      <w:r>
+        <w:rPr>
+          <w:rFonts w:ascii="Times New Roman" w:hAnsi="Times New Roman" w:cs="Times New Roman"/>
+          <w:sz w:val="24"/>
+          <w:lang w:val="ru-RU"/>
+        </w:rPr>
+        <w:t xml:space="preserve"> в следующем виде:</w:t>
       </w:r>
     </w:p>
     <w:p>
       <w:pPr>
-        <w:ind w:left="2160" w:firstLine="720"/>
-        <w:rPr>
-          <w:rFonts w:ascii="Times New Roman" w:hAnsi="Times New Roman" w:cs="Times New Roman"/>
-          <w:sz w:val="24"/>
-        </w:rPr>
-      </w:pPr>
-      <w:r>
-        <w:rPr>
-          <w:rFonts w:ascii="Times New Roman" w:hAnsi="Times New Roman" w:cs="Times New Roman"/>
-          <w:sz w:val="24"/>
-          <w:lang w:val="en-US"/>
-        </w:rPr>
-        <w:t>M^2=(</w:t>
-      </w:r>
-      <w:proofErr w:type="spellStart"/>
-      <w:r>
-        <w:rPr>
-          <w:rFonts w:ascii="Times New Roman" w:hAnsi="Times New Roman" w:cs="Times New Roman"/>
-          <w:sz w:val="24"/>
-          <w:lang w:val="en-US"/>
-        </w:rPr>
-        <w:t>sumE_</w:t>
-      </w:r>
-      <w:proofErr w:type="gramStart"/>
-      <w:r>
-        <w:rPr>
-          <w:rFonts w:ascii="Times New Roman" w:hAnsi="Times New Roman" w:cs="Times New Roman"/>
-          <w:sz w:val="24"/>
-          <w:lang w:val="en-US"/>
-        </w:rPr>
-        <w:t>i</w:t>
-      </w:r>
-      <w:proofErr w:type="spellEnd"/>
-      <w:r>
-        <w:rPr>
-          <w:rFonts w:ascii="Times New Roman" w:hAnsi="Times New Roman" w:cs="Times New Roman"/>
-          <w:sz w:val="24"/>
-          <w:lang w:val="en-US"/>
-        </w:rPr>
-        <w:t>)^</w:t>
-      </w:r>
-      <w:proofErr w:type="gramEnd"/>
-      <w:r>
-        <w:rPr>
-          <w:rFonts w:ascii="Times New Roman" w:hAnsi="Times New Roman" w:cs="Times New Roman"/>
-          <w:sz w:val="24"/>
-          <w:lang w:val="en-US"/>
-        </w:rPr>
-        <w:t xml:space="preserve">2 –(sum </w:t>
-      </w:r>
-      <w:proofErr w:type="spellStart"/>
-      <w:r>
-        <w:rPr>
-          <w:rFonts w:ascii="Times New Roman" w:hAnsi="Times New Roman" w:cs="Times New Roman"/>
-          <w:b/>
-          <w:sz w:val="24"/>
-          <w:lang w:val="en-US"/>
-        </w:rPr>
-        <w:t>p</w:t>
-      </w:r>
-      <w:r>
-        <w:rPr>
-          <w:rFonts w:ascii="Times New Roman" w:hAnsi="Times New Roman" w:cs="Times New Roman"/>
-          <w:sz w:val="24"/>
-          <w:lang w:val="en-US"/>
-        </w:rPr>
-        <w:t>_i</w:t>
-      </w:r>
-      <w:proofErr w:type="spellEnd"/>
-      <w:r>
-        <w:rPr>
-          <w:rFonts w:ascii="Times New Roman" w:hAnsi="Times New Roman" w:cs="Times New Roman"/>
-          <w:sz w:val="24"/>
-          <w:lang w:val="en-US"/>
-        </w:rPr>
-        <w:t>)^2</w:t>
-      </w:r>
-      <w:r>
-        <w:rPr>
-          <w:rFonts w:ascii="Times New Roman" w:hAnsi="Times New Roman" w:cs="Times New Roman"/>
-          <w:sz w:val="24"/>
-          <w:lang w:val="en-US"/>
-        </w:rPr>
-        <w:tab/>
-      </w:r>
-      <w:r>
-        <w:rPr>
-          <w:rFonts w:ascii="Times New Roman" w:hAnsi="Times New Roman" w:cs="Times New Roman"/>
-          <w:sz w:val="24"/>
-          <w:lang w:val="en-US"/>
-        </w:rPr>
-        <w:tab/>
-      </w:r>
-      <w:r>
-        <w:rPr>
-          <w:rFonts w:ascii="Times New Roman" w:hAnsi="Times New Roman" w:cs="Times New Roman"/>
-          <w:sz w:val="24"/>
-          <w:lang w:val="en-US"/>
-        </w:rPr>
-        <w:tab/>
-      </w:r>
-      <w:r>
-        <w:rPr>
-          <w:rFonts w:ascii="Times New Roman" w:hAnsi="Times New Roman" w:cs="Times New Roman"/>
-          <w:sz w:val="24"/>
-          <w:lang w:val="en-US"/>
-        </w:rPr>
-        <w:tab/>
-      </w:r>
-      <w:r>
-        <w:rPr>
-          <w:rFonts w:ascii="Times New Roman" w:hAnsi="Times New Roman" w:cs="Times New Roman"/>
-          <w:sz w:val="24"/>
-        </w:rPr>
-        <w:t>(1)</w:t>
-      </w:r>
+        <w:ind w:firstLine="720"/>
+        <w:rPr>
+          <w:rFonts w:ascii="Times New Roman" w:hAnsi="Times New Roman" w:cs="Times New Roman"/>
+          <w:sz w:val="24"/>
+          <w:lang w:val="ru-RU"/>
+        </w:rPr>
+      </w:pPr>
+      <w:r>
+        <w:rPr>
+          <w:rFonts w:ascii="Times New Roman" w:hAnsi="Times New Roman" w:cs="Times New Roman"/>
+          <w:sz w:val="24"/>
+          <w:lang w:val="ru-RU"/>
+        </w:rPr>
+        <w:t>м</w:t>
+      </w:r>
+      <w:bookmarkStart w:id="0" w:name="_GoBack"/>
+      <w:bookmarkEnd w:id="0"/>
     </w:p>
     <w:p>
       <w:pPr>
         <w:rPr>
           <w:rFonts w:ascii="Times New Roman" w:hAnsi="Times New Roman" w:cs="Times New Roman"/>
           <w:sz w:val="24"/>
-          <w:lang w:val="ru-RU"/>
-        </w:rPr>
-      </w:pPr>
-      <w:r>
-        <w:rPr>
-          <w:rFonts w:ascii="Times New Roman" w:hAnsi="Times New Roman" w:cs="Times New Roman"/>
-          <w:sz w:val="24"/>
-          <w:lang w:val="ru-RU"/>
-        </w:rPr>
-        <w:t>Если частицы, образовавшиеся в результате распада</w:t>
-      </w:r>
-      <w:r>
-        <w:rPr>
-          <w:rFonts w:ascii="Times New Roman" w:hAnsi="Times New Roman" w:cs="Times New Roman"/>
-          <w:sz w:val="24"/>
-          <w:lang w:val="ru-RU"/>
-        </w:rPr>
-        <w:t>, надёжно идентифицируются</w:t>
-      </w:r>
-      <w:r>
-        <w:rPr>
-          <w:rFonts w:ascii="Times New Roman" w:hAnsi="Times New Roman" w:cs="Times New Roman"/>
-          <w:sz w:val="24"/>
-          <w:lang w:val="ru-RU"/>
-        </w:rPr>
-        <w:t xml:space="preserve"> детектором, то </w:t>
-      </w:r>
-      <w:r>
-        <w:rPr>
-          <w:rFonts w:ascii="Times New Roman" w:hAnsi="Times New Roman" w:cs="Times New Roman"/>
-          <w:sz w:val="24"/>
-          <w:lang w:val="ru-RU"/>
-        </w:rPr>
-        <w:t xml:space="preserve">(1) </w:t>
-      </w:r>
-      <w:r>
-        <w:rPr>
-          <w:rFonts w:ascii="Times New Roman" w:hAnsi="Times New Roman" w:cs="Times New Roman"/>
-          <w:sz w:val="24"/>
-          <w:lang w:val="ru-RU"/>
-        </w:rPr>
-        <w:t>можно</w:t>
-      </w:r>
-      <w:r>
-        <w:rPr>
-          <w:rFonts w:ascii="Times New Roman" w:hAnsi="Times New Roman" w:cs="Times New Roman"/>
-          <w:sz w:val="24"/>
-          <w:lang w:val="ru-RU"/>
-        </w:rPr>
-        <w:t xml:space="preserve"> переписать</w:t>
-      </w:r>
-      <w:r>
-        <w:rPr>
-          <w:rFonts w:ascii="Times New Roman" w:hAnsi="Times New Roman" w:cs="Times New Roman"/>
-          <w:sz w:val="24"/>
-          <w:lang w:val="ru-RU"/>
-        </w:rPr>
-        <w:t xml:space="preserve"> в следующем виде:</w:t>
+          <w:lang w:val="en-US"/>
+        </w:rPr>
+      </w:pPr>
+      <w:r>
+        <w:rPr>
+          <w:rFonts w:ascii="Times New Roman" w:hAnsi="Times New Roman" w:cs="Times New Roman"/>
+          <w:sz w:val="24"/>
+        </w:rPr>
+        <w:t xml:space="preserve"> </w:t>
+      </w:r>
+      <w:r>
+        <w:rPr>
+          <w:rFonts w:ascii="Times New Roman" w:hAnsi="Times New Roman" w:cs="Times New Roman"/>
+          <w:sz w:val="24"/>
+        </w:rPr>
+        <w:tab/>
+      </w:r>
+      <w:r>
+        <w:rPr>
+          <w:rFonts w:ascii="Times New Roman" w:hAnsi="Times New Roman" w:cs="Times New Roman"/>
+          <w:sz w:val="24"/>
+        </w:rPr>
+        <w:tab/>
+      </w:r>
+      <w:r>
+        <w:rPr>
+          <w:rFonts w:ascii="Times New Roman" w:hAnsi="Times New Roman" w:cs="Times New Roman"/>
+          <w:sz w:val="24"/>
+        </w:rPr>
+        <w:tab/>
+      </w:r>
+      <w:r>
+        <w:rPr>
+          <w:rFonts w:ascii="Times New Roman" w:hAnsi="Times New Roman" w:cs="Times New Roman"/>
+          <w:sz w:val="24"/>
+          <w:lang w:val="en-US"/>
+        </w:rPr>
+        <w:t>M^2</w:t>
+      </w:r>
+      <w:proofErr w:type="gramStart"/>
+      <w:r>
+        <w:rPr>
+          <w:rFonts w:ascii="Times New Roman" w:hAnsi="Times New Roman" w:cs="Times New Roman"/>
+          <w:sz w:val="24"/>
+          <w:lang w:val="en-US"/>
+        </w:rPr>
+        <w:t>=(</w:t>
+      </w:r>
+      <w:proofErr w:type="gramEnd"/>
+      <w:r>
+        <w:rPr>
+          <w:rFonts w:ascii="Times New Roman" w:hAnsi="Times New Roman" w:cs="Times New Roman"/>
+          <w:sz w:val="24"/>
+          <w:lang w:val="en-US"/>
+        </w:rPr>
+        <w:t xml:space="preserve">sum </w:t>
+      </w:r>
+      <w:proofErr w:type="spellStart"/>
+      <w:r>
+        <w:rPr>
+          <w:rFonts w:ascii="Times New Roman" w:hAnsi="Times New Roman" w:cs="Times New Roman"/>
+          <w:sz w:val="24"/>
+          <w:lang w:val="en-US"/>
+        </w:rPr>
+        <w:t>sqrt</w:t>
+      </w:r>
+      <w:proofErr w:type="spellEnd"/>
+      <w:r>
+        <w:rPr>
+          <w:rFonts w:ascii="Times New Roman" w:hAnsi="Times New Roman" w:cs="Times New Roman"/>
+          <w:sz w:val="24"/>
+          <w:lang w:val="en-US"/>
+        </w:rPr>
+        <w:t>(</w:t>
+      </w:r>
+      <w:proofErr w:type="spellStart"/>
+      <w:r>
+        <w:rPr>
+          <w:rFonts w:ascii="Times New Roman" w:hAnsi="Times New Roman" w:cs="Times New Roman"/>
+          <w:sz w:val="24"/>
+          <w:lang w:val="en-US"/>
+        </w:rPr>
+        <w:t>m_i</w:t>
+      </w:r>
+      <w:proofErr w:type="spellEnd"/>
+      <w:r>
+        <w:rPr>
+          <w:rFonts w:ascii="Times New Roman" w:hAnsi="Times New Roman" w:cs="Times New Roman"/>
+          <w:sz w:val="24"/>
+          <w:lang w:val="en-US"/>
+        </w:rPr>
+        <w:t xml:space="preserve"> ^ 2 + </w:t>
+      </w:r>
+      <w:r>
+        <w:rPr>
+          <w:rFonts w:ascii="Times New Roman" w:hAnsi="Times New Roman" w:cs="Times New Roman"/>
+          <w:b/>
+          <w:sz w:val="24"/>
+          <w:lang w:val="en-US"/>
+        </w:rPr>
+        <w:t>p</w:t>
+      </w:r>
+      <w:r>
+        <w:rPr>
+          <w:rFonts w:ascii="Times New Roman" w:hAnsi="Times New Roman" w:cs="Times New Roman"/>
+          <w:sz w:val="24"/>
+          <w:lang w:val="en-US"/>
+        </w:rPr>
+        <w:t xml:space="preserve">_i^2))^2 –(sum </w:t>
+      </w:r>
+      <w:proofErr w:type="spellStart"/>
+      <w:r>
+        <w:rPr>
+          <w:rFonts w:ascii="Times New Roman" w:hAnsi="Times New Roman" w:cs="Times New Roman"/>
+          <w:b/>
+          <w:sz w:val="24"/>
+          <w:lang w:val="en-US"/>
+        </w:rPr>
+        <w:t>p</w:t>
+      </w:r>
+      <w:r>
+        <w:rPr>
+          <w:rFonts w:ascii="Times New Roman" w:hAnsi="Times New Roman" w:cs="Times New Roman"/>
+          <w:sz w:val="24"/>
+          <w:lang w:val="en-US"/>
+        </w:rPr>
+        <w:t>_i</w:t>
+      </w:r>
+      <w:proofErr w:type="spellEnd"/>
+      <w:r>
+        <w:rPr>
+          <w:rFonts w:ascii="Times New Roman" w:hAnsi="Times New Roman" w:cs="Times New Roman"/>
+          <w:sz w:val="24"/>
+          <w:lang w:val="en-US"/>
+        </w:rPr>
+        <w:t>)^2</w:t>
+      </w:r>
+      <w:r>
+        <w:rPr>
+          <w:rFonts w:ascii="Times New Roman" w:hAnsi="Times New Roman" w:cs="Times New Roman"/>
+          <w:sz w:val="24"/>
+          <w:lang w:val="en-US"/>
+        </w:rPr>
+        <w:tab/>
+      </w:r>
+      <w:r>
+        <w:rPr>
+          <w:rFonts w:ascii="Times New Roman" w:hAnsi="Times New Roman" w:cs="Times New Roman"/>
+          <w:sz w:val="24"/>
+          <w:lang w:val="en-US"/>
+        </w:rPr>
+        <w:tab/>
+      </w:r>
+      <w:r>
+        <w:rPr>
+          <w:rFonts w:ascii="Times New Roman" w:hAnsi="Times New Roman" w:cs="Times New Roman"/>
+          <w:sz w:val="24"/>
+          <w:lang w:val="en-US"/>
+        </w:rPr>
+        <w:tab/>
+        <w:t>(2)</w:t>
       </w:r>
     </w:p>
     <w:p>
@@ -373,66 +747,40 @@
         <w:rPr>
           <w:rFonts w:ascii="Times New Roman" w:hAnsi="Times New Roman" w:cs="Times New Roman"/>
           <w:sz w:val="24"/>
-          <w:lang w:val="en-US"/>
-        </w:rPr>
-      </w:pPr>
-      <w:r>
-        <w:rPr>
-          <w:rFonts w:ascii="Times New Roman" w:hAnsi="Times New Roman" w:cs="Times New Roman"/>
-          <w:sz w:val="24"/>
-          <w:lang w:val="ru-RU"/>
-        </w:rPr>
-        <w:t xml:space="preserve"> </w:t>
-      </w:r>
-      <w:r>
-        <w:rPr>
-          <w:rFonts w:ascii="Times New Roman" w:hAnsi="Times New Roman" w:cs="Times New Roman"/>
-          <w:sz w:val="24"/>
-          <w:lang w:val="ru-RU"/>
-        </w:rPr>
-        <w:tab/>
-      </w:r>
-      <w:r>
-        <w:rPr>
-          <w:rFonts w:ascii="Times New Roman" w:hAnsi="Times New Roman" w:cs="Times New Roman"/>
-          <w:sz w:val="24"/>
-          <w:lang w:val="ru-RU"/>
-        </w:rPr>
-        <w:tab/>
-      </w:r>
-      <w:r>
-        <w:rPr>
-          <w:rFonts w:ascii="Times New Roman" w:hAnsi="Times New Roman" w:cs="Times New Roman"/>
-          <w:sz w:val="24"/>
-          <w:lang w:val="ru-RU"/>
-        </w:rPr>
-        <w:tab/>
-      </w:r>
-      <w:r>
-        <w:rPr>
-          <w:rFonts w:ascii="Times New Roman" w:hAnsi="Times New Roman" w:cs="Times New Roman"/>
-          <w:sz w:val="24"/>
-          <w:lang w:val="en-US"/>
-        </w:rPr>
-        <w:t>M^2</w:t>
-      </w:r>
-      <w:proofErr w:type="gramStart"/>
-      <w:r>
-        <w:rPr>
-          <w:rFonts w:ascii="Times New Roman" w:hAnsi="Times New Roman" w:cs="Times New Roman"/>
-          <w:sz w:val="24"/>
-          <w:lang w:val="en-US"/>
-        </w:rPr>
-        <w:t>=(</w:t>
-      </w:r>
-      <w:proofErr w:type="gramEnd"/>
-      <w:r>
-        <w:rPr>
-          <w:rFonts w:ascii="Times New Roman" w:hAnsi="Times New Roman" w:cs="Times New Roman"/>
-          <w:sz w:val="24"/>
-          <w:lang w:val="en-US"/>
-        </w:rPr>
-        <w:t xml:space="preserve">sum </w:t>
+          <w:lang w:val="ru-RU"/>
+        </w:rPr>
+      </w:pPr>
+      <w:r>
+        <w:rPr>
+          <w:rFonts w:ascii="Times New Roman" w:hAnsi="Times New Roman" w:cs="Times New Roman"/>
+          <w:sz w:val="24"/>
+          <w:lang w:val="ru-RU"/>
+        </w:rPr>
+        <w:t xml:space="preserve">То есть массу изначальной частицы можно измерить, зная лишь какие частицы родились и каков их импульс. </w:t>
+      </w:r>
+      <w:r>
+        <w:rPr>
+          <w:rFonts w:ascii="Times New Roman" w:hAnsi="Times New Roman" w:cs="Times New Roman"/>
+          <w:sz w:val="24"/>
+          <w:lang w:val="ru-RU"/>
+        </w:rPr>
+        <w:t xml:space="preserve">Существенным недостатком данного метода является большая чувствительность к абсолютным сдвигам величин импульсов </w:t>
+      </w:r>
+      <w:r>
+        <w:rPr>
+          <w:rFonts w:ascii="Times New Roman" w:hAnsi="Times New Roman" w:cs="Times New Roman"/>
+          <w:sz w:val="24"/>
+          <w:lang w:val="en-US"/>
+        </w:rPr>
+        <w:t>p</w:t>
+      </w:r>
+      <w:r>
+        <w:rPr>
+          <w:rFonts w:ascii="Times New Roman" w:hAnsi="Times New Roman" w:cs="Times New Roman"/>
+          <w:sz w:val="24"/>
+          <w:lang w:val="ru-RU"/>
+        </w:rPr>
+        <w:t>_</w:t>
       </w:r>
       <w:proofErr w:type="spellStart"/>
       <w:r>
@@ -441,174 +789,20 @@
           <w:sz w:val="24"/>
           <w:lang w:val="en-US"/>
         </w:rPr>
-        <w:t>sqrt</w:t>
+        <w:t>i</w:t>
       </w:r>
       <w:proofErr w:type="spellEnd"/>
       <w:r>
         <w:rPr>
           <w:rFonts w:ascii="Times New Roman" w:hAnsi="Times New Roman" w:cs="Times New Roman"/>
           <w:sz w:val="24"/>
-          <w:lang w:val="en-US"/>
-        </w:rPr>
-        <w:t>(</w:t>
-      </w:r>
-      <w:proofErr w:type="spellStart"/>
-      <w:r>
-        <w:rPr>
-          <w:rFonts w:ascii="Times New Roman" w:hAnsi="Times New Roman" w:cs="Times New Roman"/>
-          <w:sz w:val="24"/>
-          <w:lang w:val="en-US"/>
-        </w:rPr>
-        <w:t>m_i</w:t>
-      </w:r>
-      <w:proofErr w:type="spellEnd"/>
-      <w:r>
-        <w:rPr>
-          <w:rFonts w:ascii="Times New Roman" w:hAnsi="Times New Roman" w:cs="Times New Roman"/>
-          <w:sz w:val="24"/>
-          <w:lang w:val="en-US"/>
-        </w:rPr>
-        <w:t xml:space="preserve"> ^ 2 + </w:t>
-      </w:r>
-      <w:r>
-        <w:rPr>
-          <w:rFonts w:ascii="Times New Roman" w:hAnsi="Times New Roman" w:cs="Times New Roman"/>
-          <w:b/>
-          <w:sz w:val="24"/>
-          <w:lang w:val="en-US"/>
-        </w:rPr>
-        <w:t>p</w:t>
-      </w:r>
-      <w:r>
-        <w:rPr>
-          <w:rFonts w:ascii="Times New Roman" w:hAnsi="Times New Roman" w:cs="Times New Roman"/>
-          <w:sz w:val="24"/>
-          <w:lang w:val="en-US"/>
-        </w:rPr>
-        <w:t>_i</w:t>
-      </w:r>
-      <w:r>
-        <w:rPr>
-          <w:rFonts w:ascii="Times New Roman" w:hAnsi="Times New Roman" w:cs="Times New Roman"/>
-          <w:sz w:val="24"/>
-          <w:lang w:val="en-US"/>
-        </w:rPr>
-        <w:t xml:space="preserve">^2))^2 –(sum </w:t>
-      </w:r>
-      <w:proofErr w:type="spellStart"/>
-      <w:r>
-        <w:rPr>
-          <w:rFonts w:ascii="Times New Roman" w:hAnsi="Times New Roman" w:cs="Times New Roman"/>
-          <w:b/>
-          <w:sz w:val="24"/>
-          <w:lang w:val="en-US"/>
-        </w:rPr>
-        <w:t>p</w:t>
-      </w:r>
-      <w:r>
-        <w:rPr>
-          <w:rFonts w:ascii="Times New Roman" w:hAnsi="Times New Roman" w:cs="Times New Roman"/>
-          <w:sz w:val="24"/>
-          <w:lang w:val="en-US"/>
-        </w:rPr>
-        <w:t>_i</w:t>
-      </w:r>
-      <w:proofErr w:type="spellEnd"/>
-      <w:r>
-        <w:rPr>
-          <w:rFonts w:ascii="Times New Roman" w:hAnsi="Times New Roman" w:cs="Times New Roman"/>
-          <w:sz w:val="24"/>
-          <w:lang w:val="en-US"/>
-        </w:rPr>
-        <w:t>)^2</w:t>
-      </w:r>
-      <w:r>
-        <w:rPr>
-          <w:rFonts w:ascii="Times New Roman" w:hAnsi="Times New Roman" w:cs="Times New Roman"/>
-          <w:sz w:val="24"/>
-          <w:lang w:val="en-US"/>
-        </w:rPr>
-        <w:tab/>
-      </w:r>
-      <w:r>
-        <w:rPr>
-          <w:rFonts w:ascii="Times New Roman" w:hAnsi="Times New Roman" w:cs="Times New Roman"/>
-          <w:sz w:val="24"/>
-          <w:lang w:val="en-US"/>
-        </w:rPr>
-        <w:tab/>
-      </w:r>
-      <w:r>
-        <w:rPr>
-          <w:rFonts w:ascii="Times New Roman" w:hAnsi="Times New Roman" w:cs="Times New Roman"/>
-          <w:sz w:val="24"/>
-          <w:lang w:val="en-US"/>
-        </w:rPr>
-        <w:tab/>
-        <w:t>(2)</w:t>
+          <w:lang w:val="ru-RU"/>
+        </w:rPr>
+        <w:t xml:space="preserve"> и углам разлёта частиц.</w:t>
       </w:r>
     </w:p>
     <w:p>
       <w:pPr>
-        <w:rPr>
-          <w:rFonts w:ascii="Times New Roman" w:hAnsi="Times New Roman" w:cs="Times New Roman"/>
-          <w:sz w:val="24"/>
-          <w:lang w:val="ru-RU"/>
-        </w:rPr>
-      </w:pPr>
-      <w:r>
-        <w:rPr>
-          <w:rFonts w:ascii="Times New Roman" w:hAnsi="Times New Roman" w:cs="Times New Roman"/>
-          <w:sz w:val="24"/>
-          <w:lang w:val="ru-RU"/>
-        </w:rPr>
-        <w:t xml:space="preserve">То есть массу изначальной частицы можно измерить, зная лишь какие частицы родились и каков их импульс. </w:t>
-      </w:r>
-      <w:r>
-        <w:rPr>
-          <w:rFonts w:ascii="Times New Roman" w:hAnsi="Times New Roman" w:cs="Times New Roman"/>
-          <w:sz w:val="24"/>
-          <w:lang w:val="ru-RU"/>
-        </w:rPr>
-        <w:t xml:space="preserve">Существенным недостатком данного метода является большая чувствительность к абсолютным сдвигам величин импульсов </w:t>
-      </w:r>
-      <w:r>
-        <w:rPr>
-          <w:rFonts w:ascii="Times New Roman" w:hAnsi="Times New Roman" w:cs="Times New Roman"/>
-          <w:sz w:val="24"/>
-          <w:lang w:val="en-US"/>
-        </w:rPr>
-        <w:t>p</w:t>
-      </w:r>
-      <w:r>
-        <w:rPr>
-          <w:rFonts w:ascii="Times New Roman" w:hAnsi="Times New Roman" w:cs="Times New Roman"/>
-          <w:sz w:val="24"/>
-          <w:lang w:val="ru-RU"/>
-        </w:rPr>
-        <w:t>_</w:t>
-      </w:r>
-      <w:proofErr w:type="spellStart"/>
-      <w:r>
-        <w:rPr>
-          <w:rFonts w:ascii="Times New Roman" w:hAnsi="Times New Roman" w:cs="Times New Roman"/>
-          <w:sz w:val="24"/>
-          <w:lang w:val="en-US"/>
-        </w:rPr>
-        <w:t>i</w:t>
-      </w:r>
-      <w:proofErr w:type="spellEnd"/>
-      <w:r>
-        <w:rPr>
-          <w:rFonts w:ascii="Times New Roman" w:hAnsi="Times New Roman" w:cs="Times New Roman"/>
-          <w:sz w:val="24"/>
-          <w:lang w:val="ru-RU"/>
-        </w:rPr>
-        <w:t xml:space="preserve"> и углам разлёта частиц.</w:t>
-      </w:r>
-    </w:p>
-    <w:p>
-      <w:pPr>
         <w:ind w:firstLine="720"/>
         <w:rPr>
           <w:rFonts w:ascii="Times New Roman" w:hAnsi="Times New Roman" w:cs="Times New Roman"/>
@@ -846,15 +1040,7 @@
           <w:sz w:val="24"/>
           <w:lang w:val="ru-RU"/>
         </w:rPr>
-        <w:t>^2</w:t>
-      </w:r>
-      <w:r>
-        <w:rPr>
-          <w:rFonts w:ascii="Times New Roman" w:hAnsi="Times New Roman" w:cs="Times New Roman"/>
-          <w:sz w:val="24"/>
-          <w:lang w:val="ru-RU"/>
-        </w:rPr>
-        <w:t xml:space="preserve"> [1</w:t>
+        <w:t>^2 [1</w:t>
       </w:r>
       <w:r>
         <w:rPr>
@@ -988,14 +1174,7 @@
           <w:sz w:val="24"/>
           <w:lang w:val="ru-RU"/>
         </w:rPr>
-        <w:t xml:space="preserve"> </w:t>
-      </w:r>
-      <w:r>
-        <w:rPr>
-          <w:sz w:val="24"/>
-          <w:lang w:val="ru-RU"/>
-        </w:rPr>
-        <w:t>можно определить следующим соотношением</w:t>
+        <w:t xml:space="preserve"> можно определить следующим соотношением</w:t>
       </w:r>
     </w:p>
     <w:p>
@@ -1158,7 +1337,6 @@
       <w:r>
         <w:rPr>
           <w:sz w:val="24"/>
-          <w:lang w:val="ru-RU"/>
         </w:rPr>
         <w:t xml:space="preserve"> </w:t>
       </w:r>
@@ -1201,14 +1379,7 @@
           <w:sz w:val="24"/>
           <w:lang w:val="ru-RU"/>
         </w:rPr>
-        <w:t>^2</w:t>
-      </w:r>
-      <w:r>
-        <w:rPr>
-          <w:sz w:val="24"/>
-          <w:lang w:val="ru-RU"/>
-        </w:rPr>
-        <w:t xml:space="preserve"> = 1 – 4 </w:t>
+        <w:t xml:space="preserve">^2 = 1 – 4 </w:t>
       </w:r>
       <w:r>
         <w:rPr>
@@ -1462,14 +1633,12 @@
         </w:rPr>
         <w:t xml:space="preserve">сдвиг </w:t>
       </w:r>
-      <w:proofErr w:type="spellStart"/>
       <w:r>
         <w:rPr>
           <w:lang w:val="en-US"/>
         </w:rPr>
         <w:t>deltaM</w:t>
       </w:r>
-      <w:proofErr w:type="spellEnd"/>
       <w:r>
         <w:rPr>
           <w:lang w:val="ru-RU"/>
@@ -1559,8 +1728,9 @@
       </w:pPr>
       <w:r>
         <w:rPr>
-          <w:sz w:val="24"/>
-          <w:lang w:val="ru-RU"/>
+          <w:noProof/>
+          <w:sz w:val="24"/>
+          <w:lang w:eastAsia="en-GB"/>
         </w:rPr>
         <w:drawing>
           <wp:inline distT="0" distB="0" distL="0" distR="0" wp14:anchorId="59F617BC" wp14:editId="095B358A">
@@ -1692,14 +1862,12 @@
         </w:rPr>
         <w:t xml:space="preserve">и </w:t>
       </w:r>
-      <w:proofErr w:type="spellStart"/>
       <w:r>
         <w:rPr>
           <w:lang w:val="en-US"/>
         </w:rPr>
         <w:t>deltaM</w:t>
       </w:r>
-      <w:proofErr w:type="spellEnd"/>
       <w:r>
         <w:rPr>
           <w:lang w:val="ru-RU"/>
@@ -1741,21 +1909,12 @@
         </w:rPr>
         <w:t>-</w:t>
       </w:r>
-      <w:proofErr w:type="spellStart"/>
-      <w:r>
-        <w:rPr>
-          <w:sz w:val="24"/>
-          <w:lang w:val="ru-RU"/>
-        </w:rPr>
-        <w:t>мезоного</w:t>
-      </w:r>
-      <w:proofErr w:type="spellEnd"/>
-      <w:r>
-        <w:rPr>
-          <w:sz w:val="24"/>
-          <w:lang w:val="ru-RU"/>
-        </w:rPr>
-        <w:t xml:space="preserve"> резонанса).</w:t>
+      <w:r>
+        <w:rPr>
+          <w:sz w:val="24"/>
+          <w:lang w:val="ru-RU"/>
+        </w:rPr>
+        <w:t>мезоного резонанса).</w:t>
       </w:r>
     </w:p>
     <w:p>
@@ -1777,8 +1936,6 @@
         </w:rPr>
         <w:t>Метод полной реконсткрукции</w:t>
       </w:r>
-      <w:bookmarkStart w:id="0" w:name="_GoBack"/>
-      <w:bookmarkEnd w:id="0"/>
     </w:p>
     <w:p>
       <w:pPr>
@@ -1954,7 +2111,6 @@
           </w:rPr>
           <w:t>://</w:t>
         </w:r>
-        <w:proofErr w:type="spellStart"/>
         <w:r>
           <w:rPr>
             <w:rStyle w:val="Hyperlink"/>
@@ -1962,7 +2118,6 @@
           </w:rPr>
           <w:t>inspirehep</w:t>
         </w:r>
-        <w:proofErr w:type="spellEnd"/>
         <w:r>
           <w:rPr>
             <w:rStyle w:val="Hyperlink"/>
@@ -2022,19 +2177,11 @@
         <w:t xml:space="preserve"> - </w:t>
       </w:r>
       <w:hyperlink r:id="rId8" w:history="1">
-        <w:proofErr w:type="spellStart"/>
         <w:r>
           <w:rPr>
             <w:rStyle w:val="Hyperlink"/>
           </w:rPr>
-          <w:t>mkTech</w:t>
-        </w:r>
-        <w:proofErr w:type="spellEnd"/>
-        <w:r>
-          <w:rPr>
-            <w:rStyle w:val="Hyperlink"/>
-          </w:rPr>
-          <w:t xml:space="preserve"> (1).pdf</w:t>
+          <w:t>mkTech (1).pdf</w:t>
         </w:r>
       </w:hyperlink>
     </w:p>
@@ -2051,28 +2198,14 @@
           <w:sz w:val="24"/>
           <w:lang w:val="en-US"/>
         </w:rPr>
-        <w:t>[4</w:t>
-      </w:r>
-      <w:r>
-        <w:rPr>
-          <w:sz w:val="24"/>
-          <w:lang w:val="en-US"/>
-        </w:rPr>
-        <w:t>]</w:t>
-      </w:r>
-      <w:r>
-        <w:rPr>
-          <w:sz w:val="24"/>
-          <w:lang w:val="ru-RU"/>
-        </w:rPr>
-        <w:t xml:space="preserve"> -</w:t>
-      </w:r>
-      <w:r>
-        <w:rPr>
-          <w:sz w:val="24"/>
-          <w:lang w:val="ru-RU"/>
-        </w:rPr>
-        <w:t xml:space="preserve"> </w:t>
+        <w:t>[4]</w:t>
+      </w:r>
+      <w:r>
+        <w:rPr>
+          <w:sz w:val="24"/>
+          <w:lang w:val="ru-RU"/>
+        </w:rPr>
+        <w:t xml:space="preserve"> - </w:t>
       </w:r>
       <w:hyperlink r:id="rId9" w:history="1">
         <w:r>
@@ -2864,6 +2997,7 @@
   <w:style w:type="character" w:default="1" w:styleId="DefaultParagraphFont">
     <w:name w:val="Default Paragraph Font"/>
     <w:uiPriority w:val="1"/>
+    <w:semiHidden/>
     <w:unhideWhenUsed/>
   </w:style>
   <w:style w:type="table" w:default="1" w:styleId="TableNormal">
@@ -2907,6 +3041,35 @@
     <w:rPr>
       <w:color w:val="0563C1" w:themeColor="hyperlink"/>
       <w:u w:val="single"/>
+    </w:rPr>
+  </w:style>
+  <w:style w:type="table" w:styleId="TableGrid">
+    <w:name w:val="Table Grid"/>
+    <w:basedOn w:val="TableNormal"/>
+    <w:uiPriority w:val="39"/>
+    <w:rsid w:val="002F2628"/>
+    <w:pPr>
+      <w:spacing w:after="0" w:line="240" w:lineRule="auto"/>
+    </w:pPr>
+    <w:tblPr>
+      <w:tblBorders>
+        <w:top w:val="single" w:sz="4" w:space="0" w:color="auto"/>
+        <w:left w:val="single" w:sz="4" w:space="0" w:color="auto"/>
+        <w:bottom w:val="single" w:sz="4" w:space="0" w:color="auto"/>
+        <w:right w:val="single" w:sz="4" w:space="0" w:color="auto"/>
+        <w:insideH w:val="single" w:sz="4" w:space="0" w:color="auto"/>
+        <w:insideV w:val="single" w:sz="4" w:space="0" w:color="auto"/>
+      </w:tblBorders>
+    </w:tblPr>
+  </w:style>
+  <w:style w:type="character" w:styleId="PlaceholderText">
+    <w:name w:val="Placeholder Text"/>
+    <w:basedOn w:val="DefaultParagraphFont"/>
+    <w:uiPriority w:val="99"/>
+    <w:semiHidden/>
+    <w:rsid w:val="002F2628"/>
+    <w:rPr>
+      <w:color w:val="808080"/>
     </w:rPr>
   </w:style>
 </w:styles>

</xml_diff>